<commit_message>
edits on wiring doc
</commit_message>
<xml_diff>
--- a/330 Electronics.docx
+++ b/330 Electronics.docx
@@ -362,272 +362,568 @@
       <w:r>
         <w:t xml:space="preserve"> The black wire on the connection bus goes farthest from the 5v power socket, and lines up with the black line on the side of the board. </w:t>
       </w:r>
+      <w:r>
+        <w:t xml:space="preserve"> </w:t>
+      </w:r>
+      <w:proofErr w:type="spellStart"/>
+      <w:r>
+        <w:t>Vmot</w:t>
+      </w:r>
+      <w:proofErr w:type="spellEnd"/>
+      <w:r>
+        <w:t xml:space="preserve"> and </w:t>
+      </w:r>
+      <w:proofErr w:type="spellStart"/>
+      <w:r>
+        <w:t>gnd</w:t>
+      </w:r>
+      <w:proofErr w:type="spellEnd"/>
+      <w:r>
+        <w:t xml:space="preserve"> is the </w:t>
+      </w:r>
+      <w:r>
+        <w:rPr>
+          <w:b/>
+        </w:rPr>
+        <w:t>5v power line with the capacitor</w:t>
+      </w:r>
+      <w:r>
+        <w:rPr>
+          <w:b/>
+        </w:rPr>
+        <w:t xml:space="preserve">. </w:t>
+      </w:r>
+      <w:r>
+        <w:t xml:space="preserve">M0, M1, and GND are grounded with a ground wire to the ground bus with a </w:t>
+      </w:r>
+      <w:r>
+        <w:rPr>
+          <w:b/>
+        </w:rPr>
+        <w:t>black line</w:t>
+      </w:r>
+      <w:r>
+        <w:t xml:space="preserve"> that has black connectors to it. Dallin suggests we use a VREF line, there is a wire in the tool box to do so</w:t>
+      </w:r>
+      <w:r>
+        <w:t xml:space="preserve"> (</w:t>
+      </w:r>
+      <w:r>
+        <w:t>white</w:t>
+      </w:r>
+      <w:r>
+        <w:t>)</w:t>
+      </w:r>
+      <w:r>
+        <w:t xml:space="preserve">. The </w:t>
+      </w:r>
+      <w:r>
+        <w:rPr>
+          <w:b/>
+        </w:rPr>
+        <w:t>blue line</w:t>
+      </w:r>
+      <w:r>
+        <w:t xml:space="preserve"> is STEP, which is the PWM output from the pic.</w:t>
+      </w:r>
+      <w:r>
+        <w:t xml:space="preserve"> The </w:t>
+      </w:r>
+      <w:r>
+        <w:rPr>
+          <w:b/>
+        </w:rPr>
+        <w:t xml:space="preserve">yellow line </w:t>
+      </w:r>
+      <w:r>
+        <w:t>is direction and goes to the pic.</w:t>
+      </w:r>
+      <w:r>
+        <w:t xml:space="preserve"> There is a line to do the sleep pin in the box, haven’t decided color yet</w:t>
+      </w:r>
+      <w:r>
+        <w:t xml:space="preserve"> (green)</w:t>
+      </w:r>
+      <w:r>
+        <w:t xml:space="preserve">. </w:t>
+      </w:r>
+    </w:p>
+    <w:p>
+      <w:pPr>
+        <w:pStyle w:val="Heading1"/>
+      </w:pPr>
+      <w:r>
+        <w:t>Sorting Servo</w:t>
+      </w:r>
+    </w:p>
+    <w:p>
+      <w:r>
+        <w:t xml:space="preserve">The sorting servo is found in the bucket. It has 3 wires. The </w:t>
+      </w:r>
+      <w:r>
+        <w:rPr>
+          <w:b/>
+        </w:rPr>
+        <w:t>brown wire</w:t>
+      </w:r>
+      <w:r>
+        <w:t xml:space="preserve"> is ground and connects with the </w:t>
+      </w:r>
+      <w:r>
+        <w:rPr>
+          <w:b/>
+        </w:rPr>
+        <w:t>black wire</w:t>
+      </w:r>
+      <w:r>
+        <w:t xml:space="preserve"> on the power line that goes to the 5v wire split. I don’t know if a capacitor is needed for the servo. We didn’t use it before, but I don’t know if it would make it work better. I don’t know what color the power line is, but it is the </w:t>
+      </w:r>
+      <w:r>
+        <w:rPr>
+          <w:b/>
+        </w:rPr>
+        <w:t>middle wire</w:t>
+      </w:r>
+      <w:r>
+        <w:t xml:space="preserve">. It connects to the </w:t>
+      </w:r>
+      <w:r>
+        <w:rPr>
+          <w:b/>
+        </w:rPr>
+        <w:t>red wire</w:t>
+      </w:r>
+      <w:r>
+        <w:t xml:space="preserve"> on the 5v power line. THIS IS NOT THE WIRE WITH THE CAPACITOR ATTACHED. The </w:t>
+      </w:r>
+      <w:r>
+        <w:rPr>
+          <w:b/>
+        </w:rPr>
+        <w:t>remaining wire</w:t>
+      </w:r>
+      <w:r>
+        <w:t xml:space="preserve"> is the signal line and it connects with the </w:t>
+      </w:r>
+      <w:r>
+        <w:rPr>
+          <w:b/>
+        </w:rPr>
+        <w:t>purple wire</w:t>
+      </w:r>
+      <w:r>
+        <w:t xml:space="preserve"> that connects to the pic. </w:t>
+      </w:r>
+    </w:p>
+    <w:p>
+      <w:pPr>
+        <w:pStyle w:val="Heading1"/>
+      </w:pPr>
+      <w:r>
+        <w:t>Driving Steppers (And Board)</w:t>
+      </w:r>
+    </w:p>
+    <w:p>
+      <w:r>
+        <w:t>The driving steppers are mounted on the bottom of the robot. Their connect</w:t>
+      </w:r>
+      <w:r>
+        <w:t>ion</w:t>
+      </w:r>
+      <w:r>
+        <w:t xml:space="preserve"> lines come up to the electrical systems area</w:t>
+      </w:r>
+      <w:r>
+        <w:t xml:space="preserve">. The </w:t>
+      </w:r>
+      <w:r>
+        <w:rPr>
+          <w:b/>
+        </w:rPr>
+        <w:t>connection lines</w:t>
+      </w:r>
+      <w:r>
+        <w:t xml:space="preserve"> plug into the driver board with the tabs out. The </w:t>
+      </w:r>
+      <w:r>
+        <w:rPr>
+          <w:b/>
+        </w:rPr>
+        <w:t xml:space="preserve">power line </w:t>
+      </w:r>
+      <w:r>
+        <w:rPr>
+          <w:u w:val="single"/>
+        </w:rPr>
+        <w:t>WITHOUT</w:t>
+      </w:r>
+      <w:r>
+        <w:rPr>
+          <w:b/>
+        </w:rPr>
+        <w:t xml:space="preserve"> the capacitor</w:t>
+      </w:r>
+      <w:r>
+        <w:rPr>
+          <w:b/>
+        </w:rPr>
+        <w:t xml:space="preserve"> </w:t>
+      </w:r>
+      <w:r>
+        <w:t xml:space="preserve">from the 5v line goes into the power pins. I created a </w:t>
+      </w:r>
+      <w:r>
+        <w:rPr>
+          <w:b/>
+        </w:rPr>
+        <w:t>bus</w:t>
+      </w:r>
+      <w:r>
+        <w:t xml:space="preserve"> that connects to the driver board. Look for the </w:t>
+      </w:r>
+      <w:r>
+        <w:rPr>
+          <w:b/>
+        </w:rPr>
+        <w:t>red and black wires</w:t>
+      </w:r>
+      <w:r>
+        <w:t xml:space="preserve"> and they line up with the power sockets on the board. Below are the lines </w:t>
+      </w:r>
+      <w:r>
+        <w:t>of the bus:</w:t>
+      </w:r>
+    </w:p>
+    <w:p>
+      <w:r>
+        <w:t>Red – 3.3v power, goes into the power bus</w:t>
+      </w:r>
+    </w:p>
+    <w:p>
+      <w:r>
+        <w:t>Black – ground, goes into the ground bus</w:t>
+      </w:r>
+    </w:p>
+    <w:p>
+      <w:r>
+        <w:t>Blue or Purple – PWM line, I forget if it is purple or Blue. It goes into the PWM output of the pic.</w:t>
+      </w:r>
+    </w:p>
+    <w:p>
+      <w:r>
+        <w:t>Yellow – Direction line, goes into the pic</w:t>
+      </w:r>
+    </w:p>
+    <w:p>
+      <w:r>
+        <w:t>Orange – Direction line, goes into the pic</w:t>
+      </w:r>
+    </w:p>
+    <w:p>
+      <w:r>
+        <w:t>Gray – Sleep line, goes into the pic</w:t>
+      </w:r>
+    </w:p>
+    <w:p>
+      <w:r>
+        <w:t xml:space="preserve">Mount with the bus away from the robot so we can keep the directions straight </w:t>
+      </w:r>
+    </w:p>
+    <w:p>
+      <w:pPr>
+        <w:pStyle w:val="Heading1"/>
+      </w:pPr>
+      <w:r>
+        <w:t>Debugging LED</w:t>
+      </w:r>
+    </w:p>
+    <w:p>
+      <w:r>
+        <w:t>This is a simple system, just a</w:t>
+      </w:r>
+      <w:r>
+        <w:t xml:space="preserve"> LED and a resistor in series. The </w:t>
+      </w:r>
+      <w:r>
+        <w:rPr>
+          <w:b/>
+        </w:rPr>
+        <w:t>green line</w:t>
+      </w:r>
+      <w:r>
+        <w:t xml:space="preserve"> goes into the pic (pin 11 I believe), and the </w:t>
+      </w:r>
+      <w:r>
+        <w:rPr>
+          <w:b/>
+        </w:rPr>
+        <w:t>black line</w:t>
+      </w:r>
+      <w:r>
+        <w:t xml:space="preserve"> goes into the ground bus. </w:t>
+      </w:r>
+    </w:p>
+    <w:p/>
+    <w:p/>
+    <w:p/>
+    <w:p/>
+    <w:p/>
+    <w:p>
+      <w:r>
+        <w:t xml:space="preserve">Power hub: </w:t>
+      </w:r>
+    </w:p>
+    <w:p>
+      <w:pPr>
+        <w:ind w:firstLine="720"/>
+      </w:pPr>
+      <w:r>
+        <w:t>Driver board</w:t>
+      </w:r>
+    </w:p>
+    <w:p>
+      <w:pPr>
+        <w:ind w:firstLine="720"/>
+      </w:pPr>
+      <w:r>
+        <w:t>Bumper power</w:t>
+      </w:r>
+    </w:p>
+    <w:p>
+      <w:pPr>
+        <w:ind w:firstLine="720"/>
+      </w:pPr>
+      <w:r>
+        <w:t>QRD power</w:t>
+      </w:r>
+    </w:p>
+    <w:p>
+      <w:pPr>
+        <w:ind w:firstLine="720"/>
+      </w:pPr>
+      <w:r>
+        <w:t>Lifting driver board (white)</w:t>
+      </w:r>
+    </w:p>
+    <w:p>
+      <w:r>
+        <w:tab/>
+        <w:t>PIC pin 20</w:t>
+      </w:r>
+    </w:p>
+    <w:p>
+      <w:r>
+        <w:tab/>
+        <w:t>Op Amp</w:t>
+      </w:r>
+    </w:p>
+    <w:p>
+      <w:r>
+        <w:t>Ground hub:</w:t>
+      </w:r>
+    </w:p>
+    <w:p>
+      <w:r>
+        <w:tab/>
+        <w:t>Driver board</w:t>
+      </w:r>
+    </w:p>
+    <w:p>
+      <w:r>
+        <w:tab/>
+        <w:t>Bumper ground</w:t>
+      </w:r>
+    </w:p>
+    <w:p>
+      <w:r>
+        <w:tab/>
+        <w:t>QRD ground</w:t>
+      </w:r>
+    </w:p>
+    <w:p>
+      <w:r>
+        <w:tab/>
+        <w:t>Trigger LED ground</w:t>
+      </w:r>
+    </w:p>
+    <w:p>
+      <w:r>
+        <w:tab/>
+        <w:t>Lifting driver board</w:t>
+      </w:r>
+    </w:p>
+    <w:p>
+      <w:r>
+        <w:tab/>
+        <w:t>PIC pin 19</w:t>
+      </w:r>
+      <w:r>
+        <w:t xml:space="preserve"> </w:t>
+      </w:r>
+    </w:p>
+    <w:p>
+      <w:pPr>
+        <w:ind w:firstLine="720"/>
+      </w:pPr>
+      <w:r>
+        <w:t>Op Amp</w:t>
+      </w:r>
+    </w:p>
+    <w:p>
+      <w:pPr>
+        <w:ind w:firstLine="720"/>
+      </w:pPr>
+      <w:r>
+        <w:t>Debug LED</w:t>
+      </w:r>
+    </w:p>
+    <w:p>
+      <w:pPr>
+        <w:ind w:firstLine="720"/>
+      </w:pPr>
+    </w:p>
+    <w:p>
+      <w:r>
+        <w:t>PIC</w:t>
+      </w:r>
+    </w:p>
+    <w:p>
+      <w:pPr>
+        <w:ind w:firstLine="720"/>
+      </w:pPr>
+      <w:r>
+        <w:t>2 – Green</w:t>
+      </w:r>
+    </w:p>
+    <w:p>
+      <w:pPr>
+        <w:ind w:firstLine="720"/>
+      </w:pPr>
+      <w:r>
+        <w:t>Yellow</w:t>
+      </w:r>
+    </w:p>
+    <w:p>
+      <w:pPr>
+        <w:ind w:firstLine="720"/>
+      </w:pPr>
+      <w:r>
+        <w:t>Blue</w:t>
+      </w:r>
+    </w:p>
+    <w:p>
+      <w:pPr>
+        <w:ind w:firstLine="720"/>
+      </w:pPr>
+      <w:r>
+        <w:t>Purple</w:t>
+      </w:r>
+    </w:p>
+    <w:p>
+      <w:pPr>
+        <w:ind w:firstLine="720"/>
+      </w:pPr>
+      <w:r>
+        <w:t>Purple</w:t>
+      </w:r>
+    </w:p>
+    <w:p>
+      <w:pPr>
+        <w:ind w:firstLine="720"/>
+      </w:pPr>
+      <w:r>
+        <w:t>Green</w:t>
+      </w:r>
+    </w:p>
+    <w:p>
+      <w:pPr>
+        <w:ind w:firstLine="720"/>
+      </w:pPr>
+      <w:r>
+        <w:t>Blue</w:t>
+      </w:r>
+    </w:p>
+    <w:p>
+      <w:pPr>
+        <w:ind w:firstLine="720"/>
+      </w:pPr>
+      <w:r>
+        <w:t>11 – Green</w:t>
+      </w:r>
+    </w:p>
+    <w:p>
+      <w:pPr>
+        <w:ind w:firstLine="720"/>
+      </w:pPr>
+      <w:r>
+        <w:t>Yellow</w:t>
+      </w:r>
+    </w:p>
+    <w:p>
+      <w:pPr>
+        <w:ind w:firstLine="720"/>
+      </w:pPr>
+      <w:r>
+        <w:t>Orange</w:t>
+      </w:r>
+    </w:p>
+    <w:p>
+      <w:pPr>
+        <w:ind w:firstLine="720"/>
+      </w:pPr>
+      <w:r>
+        <w:lastRenderedPageBreak/>
+        <w:t>Blue</w:t>
+      </w:r>
+    </w:p>
+    <w:p>
+      <w:pPr>
+        <w:ind w:firstLine="720"/>
+      </w:pPr>
+      <w:r>
+        <w:t>Yellow</w:t>
+      </w:r>
+    </w:p>
+    <w:p>
+      <w:pPr>
+        <w:ind w:firstLine="720"/>
+      </w:pPr>
+      <w:r>
+        <w:t>Green</w:t>
+      </w:r>
+    </w:p>
+    <w:p>
+      <w:pPr>
+        <w:ind w:firstLine="720"/>
+      </w:pPr>
+      <w:r>
+        <w:t>Gray</w:t>
+      </w:r>
+    </w:p>
+    <w:p>
+      <w:pPr>
+        <w:ind w:firstLine="720"/>
+      </w:pPr>
+      <w:r>
+        <w:t>Black</w:t>
+      </w:r>
+    </w:p>
+    <w:p>
+      <w:pPr>
+        <w:ind w:firstLine="720"/>
+      </w:pPr>
+      <w:r>
+        <w:t xml:space="preserve">20 - </w:t>
+      </w:r>
       <w:bookmarkStart w:id="0" w:name="_GoBack"/>
       <w:bookmarkEnd w:id="0"/>
       <w:r>
-        <w:t xml:space="preserve"> </w:t>
-      </w:r>
-      <w:proofErr w:type="spellStart"/>
-      <w:r>
-        <w:t>Vmot</w:t>
-      </w:r>
-      <w:proofErr w:type="spellEnd"/>
-      <w:r>
-        <w:t xml:space="preserve"> and </w:t>
-      </w:r>
-      <w:proofErr w:type="spellStart"/>
-      <w:r>
-        <w:t>gnd</w:t>
-      </w:r>
-      <w:proofErr w:type="spellEnd"/>
-      <w:r>
-        <w:t xml:space="preserve"> is the </w:t>
-      </w:r>
-      <w:r>
-        <w:rPr>
-          <w:b/>
-        </w:rPr>
-        <w:t>5v power line with the capacitor</w:t>
-      </w:r>
-      <w:r>
-        <w:rPr>
-          <w:b/>
-        </w:rPr>
-        <w:t xml:space="preserve">. </w:t>
-      </w:r>
-      <w:r>
-        <w:t xml:space="preserve">M0, M1, and GND are grounded with a ground wire to the ground bus with a </w:t>
-      </w:r>
-      <w:r>
-        <w:rPr>
-          <w:b/>
-        </w:rPr>
-        <w:t>black line</w:t>
-      </w:r>
-      <w:r>
-        <w:t xml:space="preserve"> that has black connectors to it. Dallin suggests we use a VREF line, there is a wire in the tool box to do so. The </w:t>
-      </w:r>
-      <w:r>
-        <w:rPr>
-          <w:b/>
-        </w:rPr>
-        <w:t>blue line</w:t>
-      </w:r>
-      <w:r>
-        <w:t xml:space="preserve"> is STEP, which is the PWM output from the pic. There is a line to do the sleep pin in the box, haven’t decided color yet. </w:t>
-      </w:r>
-    </w:p>
-    <w:p>
-      <w:pPr>
-        <w:pStyle w:val="Heading1"/>
-      </w:pPr>
-      <w:r>
-        <w:t>Sorting Servo</w:t>
-      </w:r>
-    </w:p>
-    <w:p>
-      <w:r>
-        <w:t xml:space="preserve">The sorting servo is found in the bucket. It has 3 wires. The </w:t>
-      </w:r>
-      <w:r>
-        <w:rPr>
-          <w:b/>
-        </w:rPr>
-        <w:t>brown wire</w:t>
-      </w:r>
-      <w:r>
-        <w:t xml:space="preserve"> is ground and connects with the </w:t>
-      </w:r>
-      <w:r>
-        <w:rPr>
-          <w:b/>
-        </w:rPr>
-        <w:t>black wire</w:t>
-      </w:r>
-      <w:r>
-        <w:t xml:space="preserve"> on the power line that goes to the 5v wire split. I don’t know if a capacitor is needed for the servo. We didn’t use it before, but I don’t know if it would make it work better. I don’t know what color the power line is, but it is the </w:t>
-      </w:r>
-      <w:r>
-        <w:rPr>
-          <w:b/>
-        </w:rPr>
-        <w:t>middle wire</w:t>
-      </w:r>
-      <w:r>
-        <w:t xml:space="preserve">. It connects to the </w:t>
-      </w:r>
-      <w:r>
-        <w:rPr>
-          <w:b/>
-        </w:rPr>
-        <w:t>red wire</w:t>
-      </w:r>
-      <w:r>
-        <w:t xml:space="preserve"> on the 5v power line. THIS IS NOT THE WIRE WITH THE CAPACITOR ATTACHED. The </w:t>
-      </w:r>
-      <w:r>
-        <w:rPr>
-          <w:b/>
-        </w:rPr>
-        <w:t>remaining wire</w:t>
-      </w:r>
-      <w:r>
-        <w:t xml:space="preserve"> is the signal line and it connects with the </w:t>
-      </w:r>
-      <w:r>
-        <w:rPr>
-          <w:b/>
-        </w:rPr>
-        <w:t>purple wire</w:t>
-      </w:r>
-      <w:r>
-        <w:t xml:space="preserve"> that connects to the pic. </w:t>
-      </w:r>
-    </w:p>
-    <w:p>
-      <w:pPr>
-        <w:pStyle w:val="Heading1"/>
-      </w:pPr>
-      <w:r>
-        <w:t>Driving Steppers (And Board)</w:t>
-      </w:r>
-    </w:p>
-    <w:p>
-      <w:r>
-        <w:t>The driving steppers are mounted on the bottom of the robot. Their connect</w:t>
-      </w:r>
-      <w:r>
-        <w:t>ion</w:t>
-      </w:r>
-      <w:r>
-        <w:t xml:space="preserve"> lines come up to the electrical systems area</w:t>
-      </w:r>
-      <w:r>
-        <w:t xml:space="preserve">. The </w:t>
-      </w:r>
-      <w:r>
-        <w:rPr>
-          <w:b/>
-        </w:rPr>
-        <w:t>connection lines</w:t>
-      </w:r>
-      <w:r>
-        <w:t xml:space="preserve"> plug into the driver board with the tabs out. The </w:t>
-      </w:r>
-      <w:r>
-        <w:rPr>
-          <w:b/>
-        </w:rPr>
-        <w:t xml:space="preserve">power line </w:t>
-      </w:r>
-      <w:r>
-        <w:rPr>
-          <w:u w:val="single"/>
-        </w:rPr>
-        <w:t>WITHOUT</w:t>
-      </w:r>
-      <w:r>
-        <w:rPr>
-          <w:b/>
-        </w:rPr>
-        <w:t xml:space="preserve"> the capacitor</w:t>
-      </w:r>
-      <w:r>
-        <w:rPr>
-          <w:b/>
-        </w:rPr>
-        <w:t xml:space="preserve"> </w:t>
-      </w:r>
-      <w:r>
-        <w:t xml:space="preserve">from the 5v line goes into the power pins. I created a </w:t>
-      </w:r>
-      <w:r>
-        <w:rPr>
-          <w:b/>
-        </w:rPr>
-        <w:t>bus</w:t>
-      </w:r>
-      <w:r>
-        <w:t xml:space="preserve"> that connects to the driver board. Look for the </w:t>
-      </w:r>
-      <w:r>
-        <w:rPr>
-          <w:b/>
-        </w:rPr>
-        <w:t>red and black wires</w:t>
-      </w:r>
-      <w:r>
-        <w:t xml:space="preserve"> and they line up with the power sockets on the board. Below are the lines </w:t>
-      </w:r>
-      <w:r>
-        <w:t>of the bus:</w:t>
-      </w:r>
-    </w:p>
-    <w:p>
-      <w:r>
-        <w:t>Red – 3.3v power, goes into the power bus</w:t>
-      </w:r>
-    </w:p>
-    <w:p>
-      <w:r>
-        <w:t>Black – ground, goes into the ground bus</w:t>
-      </w:r>
-    </w:p>
-    <w:p>
-      <w:r>
-        <w:t>Blue or Purple – PWM line, I forget if it is purple or Blue. It goes into the PWM output of the pic.</w:t>
-      </w:r>
-    </w:p>
-    <w:p>
-      <w:r>
-        <w:t>Yellow – Direction line, goes into the pic</w:t>
-      </w:r>
-    </w:p>
-    <w:p>
-      <w:r>
-        <w:t>Orange – Direction line, goes into the pic</w:t>
-      </w:r>
-    </w:p>
-    <w:p>
-      <w:r>
-        <w:t>Gray – Sleep line, goes into the pic</w:t>
-      </w:r>
-    </w:p>
-    <w:p>
-      <w:pPr>
-        <w:pStyle w:val="Heading1"/>
-      </w:pPr>
-      <w:r>
-        <w:t>Debugging LED</w:t>
-      </w:r>
-    </w:p>
-    <w:p>
-      <w:r>
-        <w:t>This is a simple system, just a</w:t>
-      </w:r>
-      <w:r>
-        <w:t xml:space="preserve"> LED and a resistor in series. The </w:t>
-      </w:r>
-      <w:r>
-        <w:rPr>
-          <w:b/>
-        </w:rPr>
-        <w:t>green line</w:t>
-      </w:r>
-      <w:r>
-        <w:t xml:space="preserve"> goes into the pic (pin 11 I believe), and the </w:t>
-      </w:r>
-      <w:r>
-        <w:rPr>
-          <w:b/>
-        </w:rPr>
-        <w:t>black line</w:t>
-      </w:r>
-      <w:r>
-        <w:t xml:space="preserve"> goes into the ground bus. </w:t>
-      </w:r>
-    </w:p>
-    <w:p/>
+        <w:t>Red</w:t>
+      </w:r>
+      <w:r>
+        <w:tab/>
+      </w:r>
+    </w:p>
     <w:sectPr>
       <w:pgSz w:w="12240" w:h="15840"/>
       <w:pgMar w:top="1440" w:right="1440" w:bottom="1440" w:left="1440" w:header="720" w:footer="720" w:gutter="0"/>

</xml_diff>